<commit_message>
Trying out LLamma code
</commit_message>
<xml_diff>
--- a/Commands.docx
+++ b/Commands.docx
@@ -149,6 +149,31 @@
           <w:t>https://version.helsinki.fi/it-for-science/hpc/-/wikis/4.0-Basic-User-Guide</w:t>
         </w:r>
       </w:hyperlink>
+    </w:p>
+    <w:p/>
+    <w:p>
+      <w:proofErr w:type="gramStart"/>
+      <w:r>
+        <w:t xml:space="preserve">code </w:t>
+      </w:r>
+      <w:r>
+        <w:t>.</w:t>
+      </w:r>
+      <w:proofErr w:type="gramEnd"/>
+      <w:r>
+        <w:t xml:space="preserve"> </w:t>
+      </w:r>
+      <w:r>
+        <w:t>--no-sandbox --disable-</w:t>
+      </w:r>
+      <w:proofErr w:type="spellStart"/>
+      <w:r>
+        <w:t>gpu</w:t>
+      </w:r>
+      <w:proofErr w:type="spellEnd"/>
+      <w:r>
+        <w:t>-sandbox</w:t>
+      </w:r>
     </w:p>
     <w:p/>
     <w:p>

</xml_diff>

<commit_message>
Updates that I don't remember
</commit_message>
<xml_diff>
--- a/Commands.docx
+++ b/Commands.docx
@@ -141,6 +141,11 @@
       </w:hyperlink>
     </w:p>
     <w:p>
+      <w:pPr>
+        <w:rPr>
+          <w:rStyle w:val="Hyperlink"/>
+        </w:rPr>
+      </w:pPr>
       <w:hyperlink r:id="rId10" w:history="1">
         <w:r>
           <w:rPr>
@@ -150,7 +155,84 @@
         </w:r>
       </w:hyperlink>
     </w:p>
+    <w:p>
+      <w:pPr>
+        <w:rPr>
+          <w:rStyle w:val="Hyperlink"/>
+        </w:rPr>
+      </w:pPr>
+      <w:hyperlink r:id="rId11" w:history="1">
+        <w:r>
+          <w:rPr>
+            <w:rStyle w:val="Hyperlink"/>
+          </w:rPr>
+          <w:t>https://version.helsinki.fi/it-for-science/hpc/-/wikis/6.0-Graphical-User-Interface</w:t>
+        </w:r>
+      </w:hyperlink>
+      <w:r>
+        <w:rPr>
+          <w:rStyle w:val="Hyperlink"/>
+        </w:rPr>
+        <w:t xml:space="preserve"> </w:t>
+      </w:r>
+    </w:p>
     <w:p/>
+    <w:p>
+      <w:hyperlink r:id="rId12" w:history="1">
+        <w:r>
+          <w:rPr>
+            <w:rStyle w:val="Hyperlink"/>
+          </w:rPr>
+          <w:t>https://hub.cs.helsinki.fi/</w:t>
+        </w:r>
+      </w:hyperlink>
+      <w:r>
+        <w:t xml:space="preserve"> </w:t>
+      </w:r>
+    </w:p>
+    <w:p/>
+    <w:p>
+      <w:proofErr w:type="spellStart"/>
+      <w:r>
+        <w:t>ssh-keyscan</w:t>
+      </w:r>
+      <w:proofErr w:type="spellEnd"/>
+      <w:r>
+        <w:t xml:space="preserve"> -t </w:t>
+      </w:r>
+      <w:proofErr w:type="spellStart"/>
+      <w:r>
+        <w:t>rsa</w:t>
+      </w:r>
+      <w:proofErr w:type="spellEnd"/>
+      <w:r>
+        <w:t xml:space="preserve"> -H turso-fs.cs.helsinki.fi</w:t>
+      </w:r>
+      <w:r>
+        <w:t xml:space="preserve"> </w:t>
+      </w:r>
+      <w:r>
+        <w:t>&gt;&gt; ~/.</w:t>
+      </w:r>
+      <w:proofErr w:type="spellStart"/>
+      <w:r>
+        <w:t>ssh</w:t>
+      </w:r>
+      <w:proofErr w:type="spellEnd"/>
+      <w:r>
+        <w:t>/</w:t>
+      </w:r>
+      <w:proofErr w:type="spellStart"/>
+      <w:r>
+        <w:t>known_</w:t>
+      </w:r>
+      <w:proofErr w:type="gramStart"/>
+      <w:r>
+        <w:t>hosts</w:t>
+      </w:r>
+      <w:proofErr w:type="spellEnd"/>
+      <w:proofErr w:type="gramEnd"/>
+    </w:p>
     <w:p>
       <w:proofErr w:type="gramStart"/>
       <w:r>
@@ -254,7 +336,7 @@
       <w:r>
         <w:t xml:space="preserve">Take a look at the papers. </w:t>
       </w:r>
-      <w:hyperlink r:id="rId11" w:history="1">
+      <w:hyperlink r:id="rId13" w:history="1">
         <w:r>
           <w:rPr>
             <w:rStyle w:val="Hyperlink"/>
@@ -268,26 +350,15 @@
     </w:p>
     <w:p>
       <w:r>
+        <w:lastRenderedPageBreak/>
         <w:t xml:space="preserve">Audio based  </w:t>
       </w:r>
-      <w:hyperlink r:id="rId12" w:history="1">
+      <w:hyperlink r:id="rId14" w:history="1">
         <w:r>
           <w:rPr>
             <w:rStyle w:val="Hyperlink"/>
           </w:rPr>
-          <w:t>https://github.com/ar</w:t>
-        </w:r>
-        <w:r>
-          <w:rPr>
-            <w:rStyle w:val="Hyperlink"/>
-          </w:rPr>
-          <w:t>i</w:t>
-        </w:r>
-        <w:r>
-          <w:rPr>
-            <w:rStyle w:val="Hyperlink"/>
-          </w:rPr>
-          <w:t>s-ai/Audio-and-text-based-emotion-recognition</w:t>
+          <w:t>https://github.com/aris-ai/Audio-and-text-based-emotion-recognition</w:t>
         </w:r>
       </w:hyperlink>
       <w:r>
@@ -808,7 +879,6 @@
   <w:style w:type="character" w:default="1" w:styleId="DefaultParagraphFont">
     <w:name w:val="Default Paragraph Font"/>
     <w:uiPriority w:val="1"/>
-    <w:semiHidden/>
     <w:unhideWhenUsed/>
   </w:style>
   <w:style w:type="table" w:default="1" w:styleId="TableNormal">
@@ -864,6 +934,18 @@
     <w:rPr>
       <w:color w:val="954F72" w:themeColor="followedHyperlink"/>
       <w:u w:val="single"/>
+    </w:rPr>
+  </w:style>
+  <w:style w:type="character" w:styleId="UnresolvedMention">
+    <w:name w:val="Unresolved Mention"/>
+    <w:basedOn w:val="DefaultParagraphFont"/>
+    <w:uiPriority w:val="99"/>
+    <w:semiHidden/>
+    <w:unhideWhenUsed/>
+    <w:rsid w:val="00FB03ED"/>
+    <w:rPr>
+      <w:color w:val="605E5C"/>
+      <w:shd w:val="clear" w:color="auto" w:fill="E1DFDD"/>
     </w:rPr>
   </w:style>
 </w:styles>

</xml_diff>